<commit_message>
Last details to task 3.2.
</commit_message>
<xml_diff>
--- a/Tarea 3.2/Manual de Usuario.docx
+++ b/Tarea 3.2/Manual de Usuario.docx
@@ -169,110 +169,231 @@
         <w:t>Índice</w:t>
       </w:r>
     </w:p>
-    <w:sdt>
-      <w:sdtPr>
-        <w:id w:val="1582647219"/>
-        <w:docPartObj>
-          <w:docPartGallery w:val="Table of Contents"/>
-          <w:docPartUnique/>
-        </w:docPartObj>
-      </w:sdtPr>
-      <w:sdtEndPr/>
-      <w:sdtContent>
-        <w:p/>
-        <w:p/>
-      </w:sdtContent>
-    </w:sdt>
-    <w:p>
-      <w:pPr>
-        <w:rPr>
-          <w:b/>
-          <w:sz w:val="24"/>
-          <w:szCs w:val="24"/>
-        </w:rPr>
-      </w:pPr>
-      <w:r>
-        <w:rPr>
-          <w:b/>
-          <w:sz w:val="24"/>
-          <w:szCs w:val="24"/>
-        </w:rPr>
-        <w:t>I.  Requerimientos.</w:t>
-      </w:r>
-    </w:p>
-    <w:p>
-      <w:pPr>
-        <w:rPr>
-          <w:b/>
-          <w:sz w:val="24"/>
-          <w:szCs w:val="24"/>
-        </w:rPr>
-      </w:pPr>
-    </w:p>
-    <w:p>
-      <w:pPr>
-        <w:rPr>
-          <w:b/>
-          <w:sz w:val="24"/>
-          <w:szCs w:val="24"/>
-        </w:rPr>
-      </w:pPr>
-      <w:r>
-        <w:rPr>
-          <w:b/>
-          <w:sz w:val="24"/>
-          <w:szCs w:val="24"/>
-        </w:rPr>
-        <w:t>II. Ejecución y salida.</w:t>
-      </w:r>
-    </w:p>
-    <w:p>
-      <w:pPr>
-        <w:rPr>
-          <w:b/>
-          <w:sz w:val="24"/>
-          <w:szCs w:val="24"/>
-        </w:rPr>
-      </w:pPr>
-    </w:p>
-    <w:p>
-      <w:pPr>
-        <w:rPr>
-          <w:b/>
-          <w:sz w:val="24"/>
-          <w:szCs w:val="24"/>
-        </w:rPr>
-      </w:pPr>
-      <w:r>
-        <w:rPr>
-          <w:b/>
-          <w:sz w:val="24"/>
-          <w:szCs w:val="24"/>
-        </w:rPr>
-        <w:t>III. Casos prueba.</w:t>
-      </w:r>
-    </w:p>
-    <w:p>
-      <w:pPr>
-        <w:rPr>
-          <w:sz w:val="24"/>
-          <w:szCs w:val="24"/>
-        </w:rPr>
-      </w:pPr>
-    </w:p>
-    <w:p>
-      <w:pPr>
-        <w:rPr>
-          <w:b/>
-          <w:i/>
-          <w:sz w:val="24"/>
-          <w:szCs w:val="24"/>
+    <w:p/>
+    <w:p>
+      <w:pPr>
+        <w:spacing w:line="360" w:lineRule="auto"/>
+        <w:rPr>
+          <w:b/>
+          <w:sz w:val="24"/>
+          <w:szCs w:val="24"/>
+        </w:rPr>
+      </w:pPr>
+      <w:r>
+        <w:rPr>
+          <w:b/>
+          <w:sz w:val="24"/>
+          <w:szCs w:val="24"/>
+        </w:rPr>
+        <w:t>I.  Requerimientos</w:t>
+      </w:r>
+      <w:r>
+        <w:rPr>
+          <w:b/>
+          <w:sz w:val="24"/>
+          <w:szCs w:val="24"/>
+        </w:rPr>
+        <w:t xml:space="preserve">………………………………………………………………………… </w:t>
+      </w:r>
+      <w:r>
+        <w:rPr>
+          <w:b/>
+          <w:sz w:val="24"/>
+          <w:szCs w:val="24"/>
+        </w:rPr>
+        <w:t>3</w:t>
+      </w:r>
+    </w:p>
+    <w:p>
+      <w:pPr>
+        <w:spacing w:line="360" w:lineRule="auto"/>
+        <w:rPr>
+          <w:b/>
+          <w:sz w:val="24"/>
+          <w:szCs w:val="24"/>
+        </w:rPr>
+      </w:pPr>
+    </w:p>
+    <w:p>
+      <w:pPr>
+        <w:spacing w:line="360" w:lineRule="auto"/>
+        <w:rPr>
+          <w:b/>
+          <w:sz w:val="24"/>
+          <w:szCs w:val="24"/>
+        </w:rPr>
+      </w:pPr>
+      <w:r>
+        <w:rPr>
+          <w:b/>
+          <w:sz w:val="24"/>
+          <w:szCs w:val="24"/>
+        </w:rPr>
+        <w:t>II. Ejecución y salida</w:t>
+      </w:r>
+      <w:r>
+        <w:rPr>
+          <w:b/>
+          <w:sz w:val="24"/>
+          <w:szCs w:val="24"/>
+        </w:rPr>
+        <w:t xml:space="preserve">……………………………………………………………………… </w:t>
+      </w:r>
+      <w:r>
+        <w:rPr>
+          <w:b/>
+          <w:sz w:val="24"/>
+          <w:szCs w:val="24"/>
+        </w:rPr>
+        <w:t>4</w:t>
+      </w:r>
+    </w:p>
+    <w:p>
+      <w:pPr>
+        <w:spacing w:line="360" w:lineRule="auto"/>
+        <w:rPr>
+          <w:b/>
+          <w:sz w:val="24"/>
+          <w:szCs w:val="24"/>
+        </w:rPr>
+      </w:pPr>
+    </w:p>
+    <w:p>
+      <w:pPr>
+        <w:spacing w:line="360" w:lineRule="auto"/>
+        <w:rPr>
+          <w:b/>
+          <w:sz w:val="24"/>
+          <w:szCs w:val="24"/>
+        </w:rPr>
+      </w:pPr>
+      <w:r>
+        <w:rPr>
+          <w:b/>
+          <w:sz w:val="24"/>
+          <w:szCs w:val="24"/>
+        </w:rPr>
+        <w:t>III. Casos prueba</w:t>
+      </w:r>
+      <w:r>
+        <w:rPr>
+          <w:b/>
+          <w:sz w:val="24"/>
+          <w:szCs w:val="24"/>
+        </w:rPr>
+        <w:t xml:space="preserve">………………………………………………………………………….. </w:t>
+      </w:r>
+      <w:r>
+        <w:rPr>
+          <w:b/>
+          <w:sz w:val="24"/>
+          <w:szCs w:val="24"/>
+        </w:rPr>
+        <w:t>5</w:t>
+      </w:r>
+    </w:p>
+    <w:p>
+      <w:pPr>
+        <w:spacing w:line="360" w:lineRule="auto"/>
+        <w:rPr>
+          <w:b/>
+          <w:sz w:val="24"/>
+          <w:szCs w:val="24"/>
+        </w:rPr>
+      </w:pPr>
+    </w:p>
+    <w:p>
+      <w:pPr>
+        <w:spacing w:line="360" w:lineRule="auto"/>
+        <w:rPr>
+          <w:b/>
+          <w:sz w:val="24"/>
+          <w:szCs w:val="24"/>
+          <w:lang w:val="pt-BR"/>
+        </w:rPr>
+      </w:pPr>
+      <w:r>
+        <w:rPr>
+          <w:b/>
+          <w:sz w:val="24"/>
+          <w:szCs w:val="24"/>
+          <w:lang w:val="pt-BR"/>
+        </w:rPr>
+        <w:t xml:space="preserve">IV. Link de </w:t>
+      </w:r>
+      <w:proofErr w:type="spellStart"/>
+      <w:r>
+        <w:rPr>
+          <w:b/>
+          <w:sz w:val="24"/>
+          <w:szCs w:val="24"/>
+          <w:lang w:val="pt-BR"/>
+        </w:rPr>
+        <w:t>video</w:t>
+      </w:r>
+      <w:proofErr w:type="spellEnd"/>
+      <w:r>
+        <w:rPr>
+          <w:b/>
+          <w:sz w:val="24"/>
+          <w:szCs w:val="24"/>
+          <w:lang w:val="pt-BR"/>
+        </w:rPr>
+        <w:t xml:space="preserve"> e</w:t>
+      </w:r>
+      <w:r>
+        <w:rPr>
+          <w:b/>
+          <w:sz w:val="24"/>
+          <w:szCs w:val="24"/>
+          <w:lang w:val="pt-BR"/>
+        </w:rPr>
+        <w:t>xplicativo a YouTube</w:t>
+      </w:r>
+      <w:r>
+        <w:rPr>
+          <w:b/>
+          <w:sz w:val="24"/>
+          <w:szCs w:val="24"/>
+        </w:rPr>
+        <w:t>................................................................</w:t>
+      </w:r>
+      <w:r>
+        <w:rPr>
+          <w:b/>
+          <w:sz w:val="24"/>
+          <w:szCs w:val="24"/>
+          <w:lang w:val="pt-BR"/>
+        </w:rPr>
+        <w:t xml:space="preserve"> 6</w:t>
+      </w:r>
+    </w:p>
+    <w:p>
+      <w:pPr>
+        <w:rPr>
+          <w:sz w:val="24"/>
+          <w:szCs w:val="24"/>
+          <w:lang w:val="pt-BR"/>
+        </w:rPr>
+      </w:pPr>
+    </w:p>
+    <w:p>
+      <w:pPr>
+        <w:rPr>
+          <w:b/>
+          <w:i/>
+          <w:sz w:val="24"/>
+          <w:szCs w:val="24"/>
+          <w:lang w:val="pt-BR"/>
         </w:rPr>
       </w:pPr>
     </w:p>
     <w:p>
       <w:pPr>
         <w:pStyle w:val="Ttulo1"/>
+        <w:rPr>
+          <w:lang w:val="pt-BR"/>
+        </w:rPr>
       </w:pPr>
       <w:bookmarkStart w:id="0" w:name="_l7yv1v3ep5nr" w:colFirst="0" w:colLast="0"/>
       <w:bookmarkEnd w:id="0"/>
@@ -284,276 +405,271 @@
           <w:i/>
           <w:sz w:val="24"/>
           <w:szCs w:val="24"/>
-        </w:rPr>
-      </w:pPr>
-    </w:p>
-    <w:p>
-      <w:pPr>
-        <w:rPr>
-          <w:b/>
-          <w:i/>
-          <w:sz w:val="24"/>
-          <w:szCs w:val="24"/>
-        </w:rPr>
-      </w:pPr>
-    </w:p>
-    <w:p>
-      <w:pPr>
-        <w:rPr>
-          <w:b/>
-          <w:i/>
-          <w:sz w:val="24"/>
-          <w:szCs w:val="24"/>
-        </w:rPr>
-      </w:pPr>
-    </w:p>
-    <w:p>
-      <w:pPr>
-        <w:rPr>
-          <w:b/>
-          <w:i/>
-          <w:sz w:val="24"/>
-          <w:szCs w:val="24"/>
-        </w:rPr>
-      </w:pPr>
-    </w:p>
-    <w:p>
-      <w:pPr>
-        <w:rPr>
-          <w:b/>
-          <w:i/>
-          <w:sz w:val="24"/>
-          <w:szCs w:val="24"/>
-        </w:rPr>
-      </w:pPr>
-    </w:p>
-    <w:p>
-      <w:pPr>
-        <w:rPr>
-          <w:b/>
-          <w:i/>
-          <w:sz w:val="24"/>
-          <w:szCs w:val="24"/>
-        </w:rPr>
-      </w:pPr>
-    </w:p>
-    <w:p>
-      <w:pPr>
-        <w:rPr>
-          <w:b/>
-          <w:i/>
-          <w:sz w:val="24"/>
-          <w:szCs w:val="24"/>
-        </w:rPr>
-      </w:pPr>
-    </w:p>
-    <w:p>
-      <w:pPr>
-        <w:rPr>
-          <w:b/>
-          <w:i/>
-          <w:sz w:val="24"/>
-          <w:szCs w:val="24"/>
-        </w:rPr>
-      </w:pPr>
-    </w:p>
-    <w:p>
-      <w:pPr>
-        <w:rPr>
-          <w:b/>
-          <w:i/>
-          <w:sz w:val="24"/>
-          <w:szCs w:val="24"/>
-        </w:rPr>
-      </w:pPr>
-    </w:p>
-    <w:p>
-      <w:pPr>
-        <w:rPr>
-          <w:b/>
-          <w:i/>
-          <w:sz w:val="24"/>
-          <w:szCs w:val="24"/>
-        </w:rPr>
-      </w:pPr>
-    </w:p>
-    <w:p>
-      <w:pPr>
-        <w:rPr>
-          <w:b/>
-          <w:i/>
-          <w:sz w:val="24"/>
-          <w:szCs w:val="24"/>
-        </w:rPr>
-      </w:pPr>
-    </w:p>
-    <w:p>
-      <w:pPr>
-        <w:rPr>
-          <w:b/>
-          <w:i/>
-          <w:sz w:val="24"/>
-          <w:szCs w:val="24"/>
-        </w:rPr>
-      </w:pPr>
-    </w:p>
-    <w:p>
-      <w:pPr>
-        <w:rPr>
-          <w:b/>
-          <w:i/>
-          <w:sz w:val="24"/>
-          <w:szCs w:val="24"/>
-        </w:rPr>
-      </w:pPr>
-    </w:p>
-    <w:p>
-      <w:pPr>
-        <w:rPr>
-          <w:b/>
-          <w:i/>
-          <w:sz w:val="24"/>
-          <w:szCs w:val="24"/>
-        </w:rPr>
-      </w:pPr>
-    </w:p>
-    <w:p>
-      <w:pPr>
-        <w:rPr>
-          <w:b/>
-          <w:i/>
-          <w:sz w:val="24"/>
-          <w:szCs w:val="24"/>
-        </w:rPr>
-      </w:pPr>
-    </w:p>
-    <w:p>
-      <w:pPr>
-        <w:rPr>
-          <w:b/>
-          <w:i/>
-          <w:sz w:val="24"/>
-          <w:szCs w:val="24"/>
-        </w:rPr>
-      </w:pPr>
-    </w:p>
-    <w:p>
-      <w:pPr>
-        <w:rPr>
-          <w:b/>
-          <w:i/>
-          <w:sz w:val="24"/>
-          <w:szCs w:val="24"/>
-        </w:rPr>
-      </w:pPr>
-    </w:p>
-    <w:p>
-      <w:pPr>
-        <w:rPr>
-          <w:b/>
-          <w:i/>
-          <w:sz w:val="24"/>
-          <w:szCs w:val="24"/>
-        </w:rPr>
-      </w:pPr>
-    </w:p>
-    <w:p>
-      <w:pPr>
-        <w:rPr>
-          <w:b/>
-          <w:i/>
-          <w:sz w:val="24"/>
-          <w:szCs w:val="24"/>
-        </w:rPr>
-      </w:pPr>
-    </w:p>
-    <w:p>
-      <w:pPr>
-        <w:rPr>
-          <w:b/>
-          <w:i/>
-          <w:sz w:val="24"/>
-          <w:szCs w:val="24"/>
-        </w:rPr>
-      </w:pPr>
-    </w:p>
-    <w:p>
-      <w:pPr>
-        <w:rPr>
-          <w:b/>
-          <w:i/>
-          <w:sz w:val="24"/>
-          <w:szCs w:val="24"/>
-        </w:rPr>
-      </w:pPr>
-    </w:p>
-    <w:p>
-      <w:pPr>
-        <w:rPr>
-          <w:b/>
-          <w:i/>
-          <w:sz w:val="24"/>
-          <w:szCs w:val="24"/>
-        </w:rPr>
-      </w:pPr>
-    </w:p>
-    <w:p>
-      <w:pPr>
-        <w:rPr>
-          <w:b/>
-          <w:i/>
-          <w:sz w:val="24"/>
-          <w:szCs w:val="24"/>
-        </w:rPr>
-      </w:pPr>
-    </w:p>
-    <w:p>
-      <w:pPr>
-        <w:rPr>
-          <w:b/>
-          <w:i/>
-          <w:sz w:val="24"/>
-          <w:szCs w:val="24"/>
-        </w:rPr>
-      </w:pPr>
-    </w:p>
-    <w:p>
-      <w:pPr>
-        <w:rPr>
-          <w:b/>
-          <w:i/>
-          <w:sz w:val="24"/>
-          <w:szCs w:val="24"/>
-        </w:rPr>
-      </w:pPr>
-    </w:p>
-    <w:p>
-      <w:pPr>
-        <w:rPr>
-          <w:b/>
-          <w:i/>
-          <w:sz w:val="24"/>
-          <w:szCs w:val="24"/>
-        </w:rPr>
-      </w:pPr>
-    </w:p>
-    <w:p>
-      <w:pPr>
-        <w:rPr>
-          <w:b/>
-          <w:i/>
-          <w:sz w:val="24"/>
-          <w:szCs w:val="24"/>
-        </w:rPr>
-      </w:pPr>
-    </w:p>
-    <w:p>
-      <w:pPr>
-        <w:rPr>
-          <w:b/>
-          <w:i/>
-          <w:sz w:val="24"/>
-          <w:szCs w:val="24"/>
+          <w:lang w:val="pt-BR"/>
+        </w:rPr>
+      </w:pPr>
+    </w:p>
+    <w:p>
+      <w:pPr>
+        <w:rPr>
+          <w:b/>
+          <w:i/>
+          <w:sz w:val="24"/>
+          <w:szCs w:val="24"/>
+          <w:lang w:val="pt-BR"/>
+        </w:rPr>
+      </w:pPr>
+    </w:p>
+    <w:p>
+      <w:pPr>
+        <w:rPr>
+          <w:b/>
+          <w:i/>
+          <w:sz w:val="24"/>
+          <w:szCs w:val="24"/>
+          <w:lang w:val="pt-BR"/>
+        </w:rPr>
+      </w:pPr>
+    </w:p>
+    <w:p>
+      <w:pPr>
+        <w:rPr>
+          <w:b/>
+          <w:i/>
+          <w:sz w:val="24"/>
+          <w:szCs w:val="24"/>
+          <w:lang w:val="pt-BR"/>
+        </w:rPr>
+      </w:pPr>
+    </w:p>
+    <w:p>
+      <w:pPr>
+        <w:rPr>
+          <w:b/>
+          <w:i/>
+          <w:sz w:val="24"/>
+          <w:szCs w:val="24"/>
+          <w:lang w:val="pt-BR"/>
+        </w:rPr>
+      </w:pPr>
+    </w:p>
+    <w:p>
+      <w:pPr>
+        <w:rPr>
+          <w:b/>
+          <w:i/>
+          <w:sz w:val="24"/>
+          <w:szCs w:val="24"/>
+          <w:lang w:val="pt-BR"/>
+        </w:rPr>
+      </w:pPr>
+    </w:p>
+    <w:p>
+      <w:pPr>
+        <w:rPr>
+          <w:b/>
+          <w:i/>
+          <w:sz w:val="24"/>
+          <w:szCs w:val="24"/>
+          <w:lang w:val="pt-BR"/>
+        </w:rPr>
+      </w:pPr>
+    </w:p>
+    <w:p>
+      <w:pPr>
+        <w:rPr>
+          <w:b/>
+          <w:i/>
+          <w:sz w:val="24"/>
+          <w:szCs w:val="24"/>
+          <w:lang w:val="pt-BR"/>
+        </w:rPr>
+      </w:pPr>
+    </w:p>
+    <w:p>
+      <w:pPr>
+        <w:rPr>
+          <w:b/>
+          <w:i/>
+          <w:sz w:val="24"/>
+          <w:szCs w:val="24"/>
+          <w:lang w:val="pt-BR"/>
+        </w:rPr>
+      </w:pPr>
+    </w:p>
+    <w:p>
+      <w:pPr>
+        <w:rPr>
+          <w:b/>
+          <w:i/>
+          <w:sz w:val="24"/>
+          <w:szCs w:val="24"/>
+          <w:lang w:val="pt-BR"/>
+        </w:rPr>
+      </w:pPr>
+    </w:p>
+    <w:p>
+      <w:pPr>
+        <w:rPr>
+          <w:b/>
+          <w:i/>
+          <w:sz w:val="24"/>
+          <w:szCs w:val="24"/>
+          <w:lang w:val="pt-BR"/>
+        </w:rPr>
+      </w:pPr>
+    </w:p>
+    <w:p>
+      <w:pPr>
+        <w:rPr>
+          <w:b/>
+          <w:i/>
+          <w:sz w:val="24"/>
+          <w:szCs w:val="24"/>
+          <w:lang w:val="pt-BR"/>
+        </w:rPr>
+      </w:pPr>
+    </w:p>
+    <w:p>
+      <w:pPr>
+        <w:rPr>
+          <w:b/>
+          <w:i/>
+          <w:sz w:val="24"/>
+          <w:szCs w:val="24"/>
+          <w:lang w:val="pt-BR"/>
+        </w:rPr>
+      </w:pPr>
+    </w:p>
+    <w:p>
+      <w:pPr>
+        <w:rPr>
+          <w:b/>
+          <w:i/>
+          <w:sz w:val="24"/>
+          <w:szCs w:val="24"/>
+          <w:lang w:val="pt-BR"/>
+        </w:rPr>
+      </w:pPr>
+    </w:p>
+    <w:p>
+      <w:pPr>
+        <w:rPr>
+          <w:b/>
+          <w:i/>
+          <w:sz w:val="24"/>
+          <w:szCs w:val="24"/>
+          <w:lang w:val="pt-BR"/>
+        </w:rPr>
+      </w:pPr>
+    </w:p>
+    <w:p>
+      <w:pPr>
+        <w:rPr>
+          <w:b/>
+          <w:i/>
+          <w:sz w:val="24"/>
+          <w:szCs w:val="24"/>
+          <w:lang w:val="pt-BR"/>
+        </w:rPr>
+      </w:pPr>
+    </w:p>
+    <w:p>
+      <w:pPr>
+        <w:rPr>
+          <w:b/>
+          <w:i/>
+          <w:sz w:val="24"/>
+          <w:szCs w:val="24"/>
+          <w:lang w:val="pt-BR"/>
+        </w:rPr>
+      </w:pPr>
+    </w:p>
+    <w:p>
+      <w:pPr>
+        <w:rPr>
+          <w:b/>
+          <w:i/>
+          <w:sz w:val="24"/>
+          <w:szCs w:val="24"/>
+          <w:lang w:val="pt-BR"/>
+        </w:rPr>
+      </w:pPr>
+    </w:p>
+    <w:p>
+      <w:pPr>
+        <w:rPr>
+          <w:b/>
+          <w:i/>
+          <w:sz w:val="24"/>
+          <w:szCs w:val="24"/>
+          <w:lang w:val="pt-BR"/>
+        </w:rPr>
+      </w:pPr>
+    </w:p>
+    <w:p>
+      <w:pPr>
+        <w:rPr>
+          <w:b/>
+          <w:i/>
+          <w:sz w:val="24"/>
+          <w:szCs w:val="24"/>
+          <w:lang w:val="pt-BR"/>
+        </w:rPr>
+      </w:pPr>
+    </w:p>
+    <w:p>
+      <w:pPr>
+        <w:rPr>
+          <w:b/>
+          <w:i/>
+          <w:sz w:val="24"/>
+          <w:szCs w:val="24"/>
+          <w:lang w:val="pt-BR"/>
+        </w:rPr>
+      </w:pPr>
+    </w:p>
+    <w:p>
+      <w:pPr>
+        <w:rPr>
+          <w:b/>
+          <w:i/>
+          <w:sz w:val="24"/>
+          <w:szCs w:val="24"/>
+          <w:lang w:val="pt-BR"/>
+        </w:rPr>
+      </w:pPr>
+    </w:p>
+    <w:p>
+      <w:pPr>
+        <w:rPr>
+          <w:b/>
+          <w:i/>
+          <w:sz w:val="24"/>
+          <w:szCs w:val="24"/>
+          <w:lang w:val="pt-BR"/>
+        </w:rPr>
+      </w:pPr>
+    </w:p>
+    <w:p>
+      <w:pPr>
+        <w:rPr>
+          <w:b/>
+          <w:i/>
+          <w:sz w:val="24"/>
+          <w:szCs w:val="24"/>
+          <w:lang w:val="pt-BR"/>
+        </w:rPr>
+      </w:pPr>
+    </w:p>
+    <w:p>
+      <w:pPr>
+        <w:rPr>
+          <w:b/>
+          <w:i/>
+          <w:sz w:val="24"/>
+          <w:szCs w:val="24"/>
+          <w:lang w:val="pt-BR"/>
         </w:rPr>
       </w:pPr>
     </w:p>
@@ -563,6 +679,7 @@
           <w:b/>
           <w:sz w:val="28"/>
           <w:szCs w:val="28"/>
+          <w:lang w:val="pt-BR"/>
         </w:rPr>
       </w:pPr>
     </w:p>
@@ -985,16 +1102,6 @@
       <w:pPr>
         <w:rPr>
           <w:b/>
-          <w:i/>
-          <w:sz w:val="24"/>
-          <w:szCs w:val="24"/>
-        </w:rPr>
-      </w:pPr>
-    </w:p>
-    <w:p>
-      <w:pPr>
-        <w:rPr>
-          <w:b/>
           <w:sz w:val="28"/>
           <w:szCs w:val="28"/>
         </w:rPr>
@@ -1005,6 +1112,7 @@
           <w:sz w:val="28"/>
           <w:szCs w:val="28"/>
         </w:rPr>
+        <w:lastRenderedPageBreak/>
         <w:t>II. Ejecución y salida</w:t>
       </w:r>
     </w:p>
@@ -1257,8 +1365,26 @@
           <w:szCs w:val="24"/>
         </w:rPr>
       </w:pPr>
-      <w:r>
-        <w:rPr>
+    </w:p>
+    <w:p>
+      <w:pPr>
+        <w:rPr>
+          <w:sz w:val="24"/>
+          <w:szCs w:val="24"/>
+        </w:rPr>
+      </w:pPr>
+    </w:p>
+    <w:p>
+      <w:pPr>
+        <w:rPr>
+          <w:sz w:val="24"/>
+          <w:szCs w:val="24"/>
+        </w:rPr>
+      </w:pPr>
+      <w:r>
+        <w:rPr>
+          <w:b/>
+          <w:bCs/>
           <w:sz w:val="24"/>
           <w:szCs w:val="24"/>
         </w:rPr>
@@ -1300,23 +1426,7 @@
           <w:sz w:val="24"/>
           <w:szCs w:val="24"/>
         </w:rPr>
-        <w:t xml:space="preserve">a = 32.4 *(-8.6 - </w:t>
-      </w:r>
-      <w:proofErr w:type="gramStart"/>
-      <w:r>
-        <w:rPr>
-          <w:sz w:val="24"/>
-          <w:szCs w:val="24"/>
-        </w:rPr>
-        <w:t>b)/</w:t>
-      </w:r>
-      <w:proofErr w:type="gramEnd"/>
-      <w:r>
-        <w:rPr>
-          <w:sz w:val="24"/>
-          <w:szCs w:val="24"/>
-        </w:rPr>
-        <w:t xml:space="preserve">       6.1E-8</w:t>
+        <w:t>a = 32.4 *(-8.6 - b)/       6.1E-8</w:t>
       </w:r>
     </w:p>
     <w:p>
@@ -1351,23 +1461,66 @@
           <w:szCs w:val="24"/>
         </w:rPr>
       </w:pPr>
-      <w:r>
-        <w:rPr>
+    </w:p>
+    <w:p>
+      <w:pPr>
+        <w:rPr>
+          <w:i/>
+          <w:iCs/>
+          <w:sz w:val="24"/>
+          <w:szCs w:val="24"/>
+        </w:rPr>
+      </w:pPr>
+    </w:p>
+    <w:p>
+      <w:pPr>
+        <w:rPr>
+          <w:b/>
+          <w:bCs/>
+          <w:i/>
+          <w:iCs/>
+          <w:sz w:val="24"/>
+          <w:szCs w:val="24"/>
+        </w:rPr>
+      </w:pPr>
+      <w:r>
+        <w:rPr>
+          <w:b/>
+          <w:bCs/>
+          <w:i/>
+          <w:iCs/>
+          <w:sz w:val="24"/>
+          <w:szCs w:val="24"/>
+        </w:rPr>
+        <w:t>Output</w:t>
+      </w:r>
+    </w:p>
+    <w:p>
+      <w:pPr>
+        <w:rPr>
+          <w:sz w:val="24"/>
+          <w:szCs w:val="24"/>
+        </w:rPr>
+      </w:pPr>
+      <w:r>
+        <w:rPr>
+          <w:b/>
+          <w:bCs/>
           <w:i/>
           <w:iCs/>
           <w:noProof/>
         </w:rPr>
         <w:drawing>
-          <wp:anchor distT="114300" distB="114300" distL="114300" distR="114300" simplePos="0" relativeHeight="251658240" behindDoc="0" locked="0" layoutInCell="1" hidden="0" allowOverlap="1" wp14:anchorId="06F47D39" wp14:editId="4F32CD65">
+          <wp:anchor distT="114300" distB="114300" distL="114300" distR="114300" simplePos="0" relativeHeight="251658240" behindDoc="0" locked="0" layoutInCell="1" hidden="0" allowOverlap="1" wp14:anchorId="06F47D39" wp14:editId="714CC753">
             <wp:simplePos x="0" y="0"/>
             <wp:positionH relativeFrom="margin">
               <wp:align>left</wp:align>
             </wp:positionH>
             <wp:positionV relativeFrom="paragraph">
-              <wp:posOffset>368935</wp:posOffset>
+              <wp:posOffset>347980</wp:posOffset>
             </wp:positionV>
-            <wp:extent cx="2038350" cy="2419350"/>
-            <wp:effectExtent l="0" t="0" r="0" b="0"/>
+            <wp:extent cx="5478780" cy="4983480"/>
+            <wp:effectExtent l="0" t="0" r="7620" b="7620"/>
             <wp:wrapTopAndBottom distT="114300" distB="114300"/>
             <wp:docPr id="3" name="image1.png"/>
             <wp:cNvGraphicFramePr/>
@@ -1378,22 +1531,27 @@
                     <pic:cNvPr id="0" name="image1.png"/>
                     <pic:cNvPicPr preferRelativeResize="0"/>
                   </pic:nvPicPr>
-                  <pic:blipFill>
+                  <pic:blipFill rotWithShape="1">
                     <a:blip r:embed="rId6"/>
-                    <a:srcRect l="20099" t="43211" r="60631" b="16039"/>
-                    <a:stretch>
-                      <a:fillRect/>
-                    </a:stretch>
+                    <a:srcRect l="20099" t="38077" r="51806" b="16616"/>
+                    <a:stretch/>
                   </pic:blipFill>
-                  <pic:spPr>
+                  <pic:spPr bwMode="auto">
                     <a:xfrm>
                       <a:off x="0" y="0"/>
-                      <a:ext cx="2038350" cy="2419350"/>
+                      <a:ext cx="5478780" cy="4983480"/>
                     </a:xfrm>
                     <a:prstGeom prst="rect">
                       <a:avLst/>
                     </a:prstGeom>
-                    <a:ln/>
+                    <a:ln>
+                      <a:noFill/>
+                    </a:ln>
+                    <a:extLst>
+                      <a:ext uri="{53640926-AAD7-44D8-BBD7-CCE9431645EC}">
+                        <a14:shadowObscured xmlns:a14="http://schemas.microsoft.com/office/drawing/2010/main"/>
+                      </a:ext>
+                    </a:extLst>
                   </pic:spPr>
                 </pic:pic>
               </a:graphicData>
@@ -1407,195 +1565,179 @@
           </wp:anchor>
         </w:drawing>
       </w:r>
-      <w:r>
-        <w:rPr>
+    </w:p>
+    <w:p>
+      <w:pPr>
+        <w:rPr>
+          <w:sz w:val="24"/>
+          <w:szCs w:val="24"/>
+        </w:rPr>
+      </w:pPr>
+      <w:r>
+        <w:rPr>
+          <w:b/>
+          <w:sz w:val="24"/>
+          <w:szCs w:val="24"/>
+        </w:rPr>
+        <w:lastRenderedPageBreak/>
+        <w:t>Caso 2</w:t>
+      </w:r>
+    </w:p>
+    <w:p>
+      <w:pPr>
+        <w:rPr>
+          <w:sz w:val="24"/>
+          <w:szCs w:val="24"/>
+        </w:rPr>
+      </w:pPr>
+      <w:r>
+        <w:rPr>
+          <w:sz w:val="24"/>
+          <w:szCs w:val="24"/>
+        </w:rPr>
+        <w:t>Nombre de archivo: prueba2.txt</w:t>
+      </w:r>
+    </w:p>
+    <w:p>
+      <w:pPr>
+        <w:rPr>
+          <w:sz w:val="24"/>
+          <w:szCs w:val="24"/>
+        </w:rPr>
+      </w:pPr>
+    </w:p>
+    <w:p>
+      <w:pPr>
+        <w:rPr>
+          <w:sz w:val="24"/>
+          <w:szCs w:val="24"/>
+        </w:rPr>
+      </w:pPr>
+    </w:p>
+    <w:p>
+      <w:pPr>
+        <w:rPr>
+          <w:b/>
+          <w:bCs/>
+          <w:sz w:val="24"/>
+          <w:szCs w:val="24"/>
+          <w:lang w:val="en-US"/>
+        </w:rPr>
+      </w:pPr>
+      <w:r>
+        <w:rPr>
+          <w:b/>
+          <w:bCs/>
+          <w:sz w:val="24"/>
+          <w:szCs w:val="24"/>
+          <w:lang w:val="en-US"/>
+        </w:rPr>
+        <w:t>Input</w:t>
+      </w:r>
+    </w:p>
+    <w:p>
+      <w:pPr>
+        <w:rPr>
+          <w:sz w:val="24"/>
+          <w:szCs w:val="24"/>
+          <w:lang w:val="en-US"/>
+        </w:rPr>
+      </w:pPr>
+      <w:r>
+        <w:rPr>
+          <w:sz w:val="24"/>
+          <w:szCs w:val="24"/>
+          <w:lang w:val="en-US"/>
+        </w:rPr>
+        <w:t>Come tort*a+1111.56+11.+11.45e+11.45.32e45</w:t>
+      </w:r>
+    </w:p>
+    <w:p>
+      <w:pPr>
+        <w:rPr>
+          <w:sz w:val="24"/>
+          <w:szCs w:val="24"/>
+          <w:lang w:val="en-US"/>
+        </w:rPr>
+      </w:pPr>
+      <w:proofErr w:type="spellStart"/>
+      <w:r>
+        <w:rPr>
+          <w:sz w:val="24"/>
+          <w:szCs w:val="24"/>
+          <w:lang w:val="en-US"/>
+        </w:rPr>
+        <w:t>aaaaaaa</w:t>
+      </w:r>
+      <w:proofErr w:type="spellEnd"/>
+      <w:r>
+        <w:rPr>
+          <w:sz w:val="24"/>
+          <w:szCs w:val="24"/>
+          <w:lang w:val="en-US"/>
+        </w:rPr>
+        <w:t>^/+//</w:t>
+      </w:r>
+      <w:proofErr w:type="spellStart"/>
+      <w:r>
+        <w:rPr>
+          <w:sz w:val="24"/>
+          <w:szCs w:val="24"/>
+          <w:lang w:val="en-US"/>
+        </w:rPr>
+        <w:t>asdasdasdad</w:t>
+      </w:r>
+      <w:proofErr w:type="spellEnd"/>
+    </w:p>
+    <w:p>
+      <w:pPr>
+        <w:rPr>
+          <w:sz w:val="24"/>
+          <w:szCs w:val="24"/>
+          <w:lang w:val="en-US"/>
+        </w:rPr>
+      </w:pPr>
+      <w:r>
+        <w:rPr>
+          <w:sz w:val="24"/>
+          <w:szCs w:val="24"/>
+          <w:lang w:val="en-US"/>
+        </w:rPr>
+        <w:br/>
+      </w:r>
+    </w:p>
+    <w:p>
+      <w:pPr>
+        <w:rPr>
+          <w:b/>
+          <w:bCs/>
           <w:i/>
           <w:iCs/>
           <w:sz w:val="24"/>
           <w:szCs w:val="24"/>
         </w:rPr>
+      </w:pPr>
+      <w:r>
+        <w:rPr>
+          <w:b/>
+          <w:bCs/>
+          <w:i/>
+          <w:iCs/>
+          <w:sz w:val="24"/>
+          <w:szCs w:val="24"/>
+        </w:rPr>
         <w:t>Output</w:t>
       </w:r>
     </w:p>
     <w:p>
-      <w:pPr>
-        <w:rPr>
-          <w:sz w:val="24"/>
-          <w:szCs w:val="24"/>
-        </w:rPr>
-      </w:pPr>
-    </w:p>
-    <w:p>
-      <w:pPr>
-        <w:rPr>
-          <w:sz w:val="24"/>
-          <w:szCs w:val="24"/>
-        </w:rPr>
-      </w:pPr>
-    </w:p>
-    <w:p>
-      <w:pPr>
-        <w:rPr>
-          <w:b/>
-          <w:sz w:val="24"/>
-          <w:szCs w:val="24"/>
-        </w:rPr>
-      </w:pPr>
-      <w:r>
-        <w:rPr>
-          <w:b/>
-          <w:sz w:val="24"/>
-          <w:szCs w:val="24"/>
-        </w:rPr>
-        <w:t>Caso 2</w:t>
-      </w:r>
-    </w:p>
-    <w:p>
-      <w:pPr>
-        <w:rPr>
-          <w:sz w:val="24"/>
-          <w:szCs w:val="24"/>
-        </w:rPr>
-      </w:pPr>
-      <w:r>
-        <w:rPr>
-          <w:sz w:val="24"/>
-          <w:szCs w:val="24"/>
-        </w:rPr>
-        <w:t>Nombre de archivo: prueba2.txt</w:t>
-      </w:r>
-    </w:p>
-    <w:p>
-      <w:pPr>
-        <w:rPr>
-          <w:sz w:val="24"/>
-          <w:szCs w:val="24"/>
-        </w:rPr>
-      </w:pPr>
-      <w:r>
-        <w:rPr>
-          <w:sz w:val="24"/>
-          <w:szCs w:val="24"/>
-        </w:rPr>
-        <w:t>Input</w:t>
-      </w:r>
-    </w:p>
-    <w:p>
-      <w:pPr>
-        <w:rPr>
-          <w:sz w:val="24"/>
-          <w:szCs w:val="24"/>
-        </w:rPr>
-      </w:pPr>
-      <w:r>
-        <w:rPr>
-          <w:sz w:val="24"/>
-          <w:szCs w:val="24"/>
-        </w:rPr>
-        <w:t xml:space="preserve">Come </w:t>
-      </w:r>
-      <w:proofErr w:type="spellStart"/>
-      <w:r>
-        <w:rPr>
-          <w:sz w:val="24"/>
-          <w:szCs w:val="24"/>
-        </w:rPr>
-        <w:t>tort</w:t>
-      </w:r>
-      <w:proofErr w:type="spellEnd"/>
-      <w:r>
-        <w:rPr>
-          <w:sz w:val="24"/>
-          <w:szCs w:val="24"/>
-        </w:rPr>
-        <w:t>*a+1111.56+</w:t>
-      </w:r>
-      <w:proofErr w:type="gramStart"/>
-      <w:r>
-        <w:rPr>
-          <w:sz w:val="24"/>
-          <w:szCs w:val="24"/>
-        </w:rPr>
-        <w:t>11.+</w:t>
-      </w:r>
-      <w:proofErr w:type="gramEnd"/>
-      <w:r>
-        <w:rPr>
-          <w:sz w:val="24"/>
-          <w:szCs w:val="24"/>
-        </w:rPr>
-        <w:t>11.45e+11.45.32e45</w:t>
-      </w:r>
-    </w:p>
-    <w:p>
-      <w:pPr>
-        <w:rPr>
-          <w:sz w:val="24"/>
-          <w:szCs w:val="24"/>
-        </w:rPr>
-      </w:pPr>
-      <w:proofErr w:type="spellStart"/>
-      <w:r>
-        <w:rPr>
-          <w:sz w:val="24"/>
-          <w:szCs w:val="24"/>
-        </w:rPr>
-        <w:t>aaaaaaa</w:t>
-      </w:r>
-      <w:proofErr w:type="spellEnd"/>
-      <w:r>
-        <w:rPr>
-          <w:sz w:val="24"/>
-          <w:szCs w:val="24"/>
-        </w:rPr>
-        <w:t>^/+//</w:t>
-      </w:r>
-      <w:proofErr w:type="spellStart"/>
-      <w:r>
-        <w:rPr>
-          <w:sz w:val="24"/>
-          <w:szCs w:val="24"/>
-        </w:rPr>
-        <w:t>asdasdasdad</w:t>
-      </w:r>
-      <w:proofErr w:type="spellEnd"/>
-    </w:p>
-    <w:p>
-      <w:pPr>
-        <w:rPr>
-          <w:sz w:val="24"/>
-          <w:szCs w:val="24"/>
-        </w:rPr>
-      </w:pPr>
-    </w:p>
-    <w:p>
-      <w:pPr>
-        <w:rPr>
-          <w:i/>
-          <w:iCs/>
-          <w:sz w:val="24"/>
-          <w:szCs w:val="24"/>
-        </w:rPr>
-      </w:pPr>
-      <w:r>
-        <w:rPr>
-          <w:i/>
-          <w:iCs/>
-          <w:sz w:val="24"/>
-          <w:szCs w:val="24"/>
-        </w:rPr>
-        <w:t>Output</w:t>
-      </w:r>
-    </w:p>
-    <w:p>
       <w:r>
         <w:rPr>
           <w:noProof/>
         </w:rPr>
         <w:drawing>
-          <wp:inline distT="114300" distB="114300" distL="114300" distR="114300" wp14:anchorId="507B3C0D" wp14:editId="63878253">
-            <wp:extent cx="2419350" cy="1885950"/>
-            <wp:effectExtent l="0" t="0" r="0" b="0"/>
+          <wp:inline distT="114300" distB="114300" distL="114300" distR="114300" wp14:anchorId="507B3C0D" wp14:editId="17F2C02E">
+            <wp:extent cx="5273040" cy="4419600"/>
+            <wp:effectExtent l="0" t="0" r="3810" b="0"/>
             <wp:docPr id="1" name="image3.png"/>
             <wp:cNvGraphicFramePr/>
             <a:graphic xmlns:a="http://schemas.openxmlformats.org/drawingml/2006/main">
@@ -1605,22 +1747,27 @@
                     <pic:cNvPr id="0" name="image3.png"/>
                     <pic:cNvPicPr preferRelativeResize="0"/>
                   </pic:nvPicPr>
-                  <pic:blipFill>
+                  <pic:blipFill rotWithShape="1">
                     <a:blip r:embed="rId7"/>
-                    <a:srcRect l="20431" t="48693" r="57308" b="18691"/>
-                    <a:stretch>
-                      <a:fillRect/>
-                    </a:stretch>
+                    <a:srcRect l="20431" t="43422" r="52224" b="18691"/>
+                    <a:stretch/>
                   </pic:blipFill>
-                  <pic:spPr>
+                  <pic:spPr bwMode="auto">
                     <a:xfrm>
                       <a:off x="0" y="0"/>
-                      <a:ext cx="2419653" cy="1886186"/>
+                      <a:ext cx="5273711" cy="4420162"/>
                     </a:xfrm>
                     <a:prstGeom prst="rect">
                       <a:avLst/>
                     </a:prstGeom>
-                    <a:ln/>
+                    <a:ln>
+                      <a:noFill/>
+                    </a:ln>
+                    <a:extLst>
+                      <a:ext uri="{53640926-AAD7-44D8-BBD7-CCE9431645EC}">
+                        <a14:shadowObscured xmlns:a14="http://schemas.microsoft.com/office/drawing/2010/main"/>
+                      </a:ext>
+                    </a:extLst>
                   </pic:spPr>
                 </pic:pic>
               </a:graphicData>
@@ -1637,6 +1784,41 @@
           <w:szCs w:val="24"/>
         </w:rPr>
       </w:pPr>
+    </w:p>
+    <w:p>
+      <w:pPr>
+        <w:rPr>
+          <w:b/>
+          <w:sz w:val="24"/>
+          <w:szCs w:val="24"/>
+        </w:rPr>
+      </w:pPr>
+    </w:p>
+    <w:p>
+      <w:pPr>
+        <w:rPr>
+          <w:b/>
+          <w:sz w:val="24"/>
+          <w:szCs w:val="24"/>
+        </w:rPr>
+      </w:pPr>
+      <w:r>
+        <w:rPr>
+          <w:b/>
+          <w:sz w:val="24"/>
+          <w:szCs w:val="24"/>
+        </w:rPr>
+        <w:br w:type="page"/>
+      </w:r>
+    </w:p>
+    <w:p>
+      <w:pPr>
+        <w:rPr>
+          <w:b/>
+          <w:sz w:val="24"/>
+          <w:szCs w:val="24"/>
+        </w:rPr>
+      </w:pPr>
       <w:r>
         <w:rPr>
           <w:b/>
@@ -1669,10 +1851,32 @@
           <w:szCs w:val="24"/>
         </w:rPr>
       </w:pPr>
-      <w:r>
-        <w:rPr>
-          <w:sz w:val="24"/>
-          <w:szCs w:val="24"/>
+    </w:p>
+    <w:p>
+      <w:pPr>
+        <w:rPr>
+          <w:sz w:val="24"/>
+          <w:szCs w:val="24"/>
+        </w:rPr>
+      </w:pPr>
+    </w:p>
+    <w:p>
+      <w:pPr>
+        <w:rPr>
+          <w:b/>
+          <w:bCs/>
+          <w:sz w:val="24"/>
+          <w:szCs w:val="24"/>
+          <w:lang w:val="en-US"/>
+        </w:rPr>
+      </w:pPr>
+      <w:r>
+        <w:rPr>
+          <w:b/>
+          <w:bCs/>
+          <w:sz w:val="24"/>
+          <w:szCs w:val="24"/>
+          <w:lang w:val="en-US"/>
         </w:rPr>
         <w:t>Input</w:t>
       </w:r>
@@ -1682,6 +1886,7 @@
         <w:rPr>
           <w:sz w:val="24"/>
           <w:szCs w:val="24"/>
+          <w:lang w:val="en-US"/>
         </w:rPr>
       </w:pPr>
       <w:proofErr w:type="spellStart"/>
@@ -1689,6 +1894,7 @@
         <w:rPr>
           <w:sz w:val="24"/>
           <w:szCs w:val="24"/>
+          <w:lang w:val="en-US"/>
         </w:rPr>
         <w:t>clearInterval</w:t>
       </w:r>
@@ -1697,31 +1903,44 @@
         <w:rPr>
           <w:sz w:val="24"/>
           <w:szCs w:val="24"/>
-        </w:rPr>
-        <w:t>(</w:t>
-      </w:r>
+          <w:lang w:val="en-US"/>
+        </w:rPr>
+        <w:t>(interval);</w:t>
+      </w:r>
+    </w:p>
+    <w:p>
+      <w:pPr>
+        <w:rPr>
+          <w:sz w:val="24"/>
+          <w:szCs w:val="24"/>
+          <w:lang w:val="en-US"/>
+        </w:rPr>
+      </w:pPr>
       <w:proofErr w:type="spellStart"/>
       <w:r>
         <w:rPr>
           <w:sz w:val="24"/>
           <w:szCs w:val="24"/>
-        </w:rPr>
-        <w:t>interval</w:t>
+          <w:lang w:val="en-US"/>
+        </w:rPr>
+        <w:t>testArea.value</w:t>
       </w:r>
       <w:proofErr w:type="spellEnd"/>
       <w:r>
         <w:rPr>
           <w:sz w:val="24"/>
           <w:szCs w:val="24"/>
-        </w:rPr>
-        <w:t>);</w:t>
-      </w:r>
-    </w:p>
-    <w:p>
-      <w:pPr>
-        <w:rPr>
-          <w:sz w:val="24"/>
-          <w:szCs w:val="24"/>
+          <w:lang w:val="en-US"/>
+        </w:rPr>
+        <w:t xml:space="preserve"> = '';</w:t>
+      </w:r>
+    </w:p>
+    <w:p>
+      <w:pPr>
+        <w:rPr>
+          <w:sz w:val="24"/>
+          <w:szCs w:val="24"/>
+          <w:lang w:val="en-US"/>
         </w:rPr>
       </w:pPr>
       <w:proofErr w:type="spellStart"/>
@@ -1729,23 +1948,26 @@
         <w:rPr>
           <w:sz w:val="24"/>
           <w:szCs w:val="24"/>
-        </w:rPr>
-        <w:t>testArea.value</w:t>
+          <w:lang w:val="en-US"/>
+        </w:rPr>
+        <w:t>timerRunning</w:t>
       </w:r>
       <w:proofErr w:type="spellEnd"/>
       <w:r>
         <w:rPr>
           <w:sz w:val="24"/>
           <w:szCs w:val="24"/>
-        </w:rPr>
-        <w:t xml:space="preserve"> = '';</w:t>
-      </w:r>
-    </w:p>
-    <w:p>
-      <w:pPr>
-        <w:rPr>
-          <w:sz w:val="24"/>
-          <w:szCs w:val="24"/>
+          <w:lang w:val="en-US"/>
+        </w:rPr>
+        <w:t xml:space="preserve"> = false;</w:t>
+      </w:r>
+    </w:p>
+    <w:p>
+      <w:pPr>
+        <w:rPr>
+          <w:sz w:val="24"/>
+          <w:szCs w:val="24"/>
+          <w:lang w:val="en-US"/>
         </w:rPr>
       </w:pPr>
       <w:proofErr w:type="spellStart"/>
@@ -1753,64 +1975,43 @@
         <w:rPr>
           <w:sz w:val="24"/>
           <w:szCs w:val="24"/>
-        </w:rPr>
-        <w:t>timerRunning</w:t>
+          <w:lang w:val="en-US"/>
+        </w:rPr>
+        <w:t>testWrapper.style.borderColor</w:t>
       </w:r>
       <w:proofErr w:type="spellEnd"/>
       <w:r>
         <w:rPr>
           <w:sz w:val="24"/>
           <w:szCs w:val="24"/>
-        </w:rPr>
-        <w:t xml:space="preserve"> = false;</w:t>
-      </w:r>
-    </w:p>
-    <w:p>
-      <w:pPr>
-        <w:rPr>
-          <w:sz w:val="24"/>
-          <w:szCs w:val="24"/>
+          <w:lang w:val="en-US"/>
+        </w:rPr>
+        <w:t xml:space="preserve"> = "grey";</w:t>
+      </w:r>
+    </w:p>
+    <w:p>
+      <w:pPr>
+        <w:rPr>
+          <w:sz w:val="24"/>
+          <w:szCs w:val="24"/>
+          <w:lang w:val="en-US"/>
         </w:rPr>
       </w:pPr>
       <w:proofErr w:type="spellStart"/>
-      <w:proofErr w:type="gramStart"/>
-      <w:r>
-        <w:rPr>
-          <w:sz w:val="24"/>
-          <w:szCs w:val="24"/>
-        </w:rPr>
-        <w:t>testWrapper.style.borderColor</w:t>
+      <w:r>
+        <w:rPr>
+          <w:sz w:val="24"/>
+          <w:szCs w:val="24"/>
+          <w:lang w:val="en-US"/>
+        </w:rPr>
+        <w:t>theTimer.innerHTML</w:t>
       </w:r>
       <w:proofErr w:type="spellEnd"/>
-      <w:proofErr w:type="gramEnd"/>
-      <w:r>
-        <w:rPr>
-          <w:sz w:val="24"/>
-          <w:szCs w:val="24"/>
-        </w:rPr>
-        <w:t xml:space="preserve"> = "grey";</w:t>
-      </w:r>
-    </w:p>
-    <w:p>
-      <w:pPr>
-        <w:rPr>
-          <w:sz w:val="24"/>
-          <w:szCs w:val="24"/>
-        </w:rPr>
-      </w:pPr>
-      <w:proofErr w:type="spellStart"/>
-      <w:r>
-        <w:rPr>
-          <w:sz w:val="24"/>
-          <w:szCs w:val="24"/>
-        </w:rPr>
-        <w:t>theTimer.innerHTML</w:t>
-      </w:r>
-      <w:proofErr w:type="spellEnd"/>
-      <w:r>
-        <w:rPr>
-          <w:sz w:val="24"/>
-          <w:szCs w:val="24"/>
+      <w:r>
+        <w:rPr>
+          <w:sz w:val="24"/>
+          <w:szCs w:val="24"/>
+          <w:lang w:val="en-US"/>
         </w:rPr>
         <w:t xml:space="preserve"> = "00:00:00";</w:t>
       </w:r>
@@ -1820,33 +2021,65 @@
         <w:rPr>
           <w:sz w:val="24"/>
           <w:szCs w:val="24"/>
-        </w:rPr>
-      </w:pPr>
-    </w:p>
-    <w:p>
-      <w:pPr>
-        <w:rPr>
-          <w:i/>
-          <w:iCs/>
-          <w:sz w:val="24"/>
-          <w:szCs w:val="24"/>
-        </w:rPr>
-      </w:pPr>
-      <w:r>
-        <w:rPr>
+          <w:lang w:val="en-US"/>
+        </w:rPr>
+      </w:pPr>
+    </w:p>
+    <w:p>
+      <w:pPr>
+        <w:rPr>
+          <w:sz w:val="24"/>
+          <w:szCs w:val="24"/>
+          <w:lang w:val="en-US"/>
+        </w:rPr>
+      </w:pPr>
+    </w:p>
+    <w:p>
+      <w:pPr>
+        <w:rPr>
+          <w:b/>
+          <w:bCs/>
+          <w:sz w:val="24"/>
+          <w:szCs w:val="24"/>
+          <w:lang w:val="pt-BR"/>
+        </w:rPr>
+      </w:pPr>
+      <w:r>
+        <w:rPr>
+          <w:b/>
+          <w:bCs/>
+          <w:sz w:val="24"/>
+          <w:szCs w:val="24"/>
+          <w:lang w:val="pt-BR"/>
+        </w:rPr>
+        <w:t>Output</w:t>
+      </w:r>
+    </w:p>
+    <w:p>
+      <w:pPr>
+        <w:rPr>
+          <w:sz w:val="24"/>
+          <w:szCs w:val="24"/>
+          <w:lang w:val="pt-BR"/>
+        </w:rPr>
+      </w:pPr>
+      <w:r>
+        <w:rPr>
+          <w:b/>
+          <w:bCs/>
           <w:noProof/>
         </w:rPr>
         <w:drawing>
-          <wp:anchor distT="114300" distB="114300" distL="114300" distR="114300" simplePos="0" relativeHeight="251659264" behindDoc="0" locked="0" layoutInCell="1" hidden="0" allowOverlap="1" wp14:anchorId="1103E78F" wp14:editId="5B54A1AC">
+          <wp:anchor distT="114300" distB="114300" distL="114300" distR="114300" simplePos="0" relativeHeight="251659264" behindDoc="0" locked="0" layoutInCell="1" hidden="0" allowOverlap="1" wp14:anchorId="1103E78F" wp14:editId="1C349D4B">
             <wp:simplePos x="0" y="0"/>
             <wp:positionH relativeFrom="margin">
               <wp:align>left</wp:align>
             </wp:positionH>
             <wp:positionV relativeFrom="paragraph">
-              <wp:posOffset>358775</wp:posOffset>
+              <wp:posOffset>348615</wp:posOffset>
             </wp:positionV>
-            <wp:extent cx="3305175" cy="2019300"/>
-            <wp:effectExtent l="0" t="0" r="9525" b="0"/>
+            <wp:extent cx="5494020" cy="4274820"/>
+            <wp:effectExtent l="0" t="0" r="0" b="0"/>
             <wp:wrapTopAndBottom distT="114300" distB="114300"/>
             <wp:docPr id="2" name="image2.png"/>
             <wp:cNvGraphicFramePr/>
@@ -1857,22 +2090,27 @@
                     <pic:cNvPr id="0" name="image2.png"/>
                     <pic:cNvPicPr preferRelativeResize="0"/>
                   </pic:nvPicPr>
-                  <pic:blipFill>
+                  <pic:blipFill rotWithShape="1">
                     <a:blip r:embed="rId8"/>
-                    <a:srcRect l="20265" t="60320" r="50830" b="7204"/>
-                    <a:stretch>
-                      <a:fillRect/>
-                    </a:stretch>
+                    <a:srcRect l="20265" t="54521" r="50830" b="7204"/>
+                    <a:stretch/>
                   </pic:blipFill>
-                  <pic:spPr>
+                  <pic:spPr bwMode="auto">
                     <a:xfrm>
                       <a:off x="0" y="0"/>
-                      <a:ext cx="3305175" cy="2019300"/>
+                      <a:ext cx="5494020" cy="4274820"/>
                     </a:xfrm>
                     <a:prstGeom prst="rect">
                       <a:avLst/>
                     </a:prstGeom>
-                    <a:ln/>
+                    <a:ln>
+                      <a:noFill/>
+                    </a:ln>
+                    <a:extLst>
+                      <a:ext uri="{53640926-AAD7-44D8-BBD7-CCE9431645EC}">
+                        <a14:shadowObscured xmlns:a14="http://schemas.microsoft.com/office/drawing/2010/main"/>
+                      </a:ext>
+                    </a:extLst>
                   </pic:spPr>
                 </pic:pic>
               </a:graphicData>
@@ -1886,23 +2124,28 @@
           </wp:anchor>
         </w:drawing>
       </w:r>
-      <w:r>
-        <w:rPr>
-          <w:i/>
-          <w:iCs/>
-          <w:sz w:val="24"/>
-          <w:szCs w:val="24"/>
-        </w:rPr>
-        <w:t>Output</w:t>
-      </w:r>
-    </w:p>
-    <w:p>
-      <w:pPr>
-        <w:rPr>
-          <w:sz w:val="24"/>
-          <w:szCs w:val="24"/>
-        </w:rPr>
-      </w:pPr>
+    </w:p>
+    <w:p>
+      <w:pPr>
+        <w:rPr>
+          <w:rFonts w:eastAsia="Times New Roman"/>
+          <w:b/>
+          <w:bCs/>
+          <w:color w:val="000000"/>
+          <w:sz w:val="24"/>
+          <w:szCs w:val="24"/>
+          <w:lang w:val="pt-BR"/>
+        </w:rPr>
+      </w:pPr>
+      <w:r>
+        <w:rPr>
+          <w:b/>
+          <w:bCs/>
+          <w:color w:val="000000"/>
+          <w:lang w:val="pt-BR"/>
+        </w:rPr>
+        <w:br w:type="page"/>
+      </w:r>
     </w:p>
     <w:p>
       <w:pPr>
@@ -1911,39 +2154,57 @@
         <w:rPr>
           <w:b/>
           <w:bCs/>
-        </w:rPr>
-      </w:pPr>
-      <w:proofErr w:type="gramStart"/>
+          <w:lang w:val="pt-BR"/>
+        </w:rPr>
+      </w:pPr>
       <w:r>
         <w:rPr>
           <w:rFonts w:ascii="Arial" w:hAnsi="Arial" w:cs="Arial"/>
           <w:b/>
           <w:bCs/>
           <w:color w:val="000000"/>
-        </w:rPr>
-        <w:t>Link</w:t>
-      </w:r>
-      <w:proofErr w:type="gramEnd"/>
+          <w:lang w:val="pt-BR"/>
+        </w:rPr>
+        <w:lastRenderedPageBreak/>
+        <w:t xml:space="preserve">Link de </w:t>
+      </w:r>
+      <w:proofErr w:type="spellStart"/>
       <w:r>
         <w:rPr>
           <w:rFonts w:ascii="Arial" w:hAnsi="Arial" w:cs="Arial"/>
           <w:b/>
           <w:bCs/>
           <w:color w:val="000000"/>
-        </w:rPr>
-        <w:t xml:space="preserve"> de video a YouTube</w:t>
+          <w:lang w:val="pt-BR"/>
+        </w:rPr>
+        <w:t>video</w:t>
+      </w:r>
+      <w:proofErr w:type="spellEnd"/>
+      <w:r>
+        <w:rPr>
+          <w:rFonts w:ascii="Arial" w:hAnsi="Arial" w:cs="Arial"/>
+          <w:b/>
+          <w:bCs/>
+          <w:color w:val="000000"/>
+          <w:lang w:val="pt-BR"/>
+        </w:rPr>
+        <w:t xml:space="preserve"> a YouTube</w:t>
       </w:r>
     </w:p>
     <w:p>
       <w:pPr>
         <w:pStyle w:val="NormalWeb"/>
         <w:spacing w:before="0" w:beforeAutospacing="0" w:after="0" w:afterAutospacing="0"/>
+        <w:rPr>
+          <w:lang w:val="pt-BR"/>
+        </w:rPr>
       </w:pPr>
       <w:hyperlink r:id="rId9" w:history="1">
         <w:r>
           <w:rPr>
             <w:rStyle w:val="Hipervnculo"/>
             <w:rFonts w:ascii="Arial" w:hAnsi="Arial" w:cs="Arial"/>
+            <w:lang w:val="pt-BR"/>
           </w:rPr>
           <w:t>https://www.youtube.com/watch?v=2kCtxJMoeoA</w:t>
         </w:r>
@@ -1952,6 +2213,7 @@
         <w:rPr>
           <w:rFonts w:ascii="Arial" w:hAnsi="Arial" w:cs="Arial"/>
           <w:color w:val="000000"/>
+          <w:lang w:val="pt-BR"/>
         </w:rPr>
         <w:t xml:space="preserve"> </w:t>
       </w:r>
@@ -1961,15 +2223,19 @@
         <w:rPr>
           <w:sz w:val="24"/>
           <w:szCs w:val="24"/>
+          <w:lang w:val="pt-BR"/>
         </w:rPr>
       </w:pPr>
     </w:p>
     <w:sectPr>
       <w:headerReference w:type="default" r:id="rId10"/>
+      <w:footerReference w:type="default" r:id="rId11"/>
       <w:pgSz w:w="11909" w:h="16834"/>
       <w:pgMar w:top="1440" w:right="1440" w:bottom="1440" w:left="1440" w:header="720" w:footer="720" w:gutter="0"/>
       <w:pgNumType w:start="1"/>
       <w:cols w:space="720"/>
+      <w:titlePg/>
+      <w:docGrid w:linePitch="299"/>
     </w:sectPr>
   </w:body>
 </w:document>
@@ -1998,6 +2264,51 @@
     </w:p>
   </w:endnote>
 </w:endnotes>
+</file>
+
+<file path=word/footer1.xml><?xml version="1.0" encoding="utf-8"?>
+<w:ftr xmlns:wpc="http://schemas.microsoft.com/office/word/2010/wordprocessingCanvas" xmlns:cx="http://schemas.microsoft.com/office/drawing/2014/chartex" xmlns:cx1="http://schemas.microsoft.com/office/drawing/2015/9/8/chartex" xmlns:cx2="http://schemas.microsoft.com/office/drawing/2015/10/21/chartex" xmlns:cx3="http://schemas.microsoft.com/office/drawing/2016/5/9/chartex" xmlns:cx4="http://schemas.microsoft.com/office/drawing/2016/5/10/chartex" xmlns:cx5="http://schemas.microsoft.com/office/drawing/2016/5/11/chartex" xmlns:cx6="http://schemas.microsoft.com/office/drawing/2016/5/12/chartex" xmlns:cx7="http://schemas.microsoft.com/office/drawing/2016/5/13/chartex" xmlns:cx8="http://schemas.microsoft.com/office/drawing/2016/5/14/chartex" xmlns:mc="http://schemas.openxmlformats.org/markup-compatibility/2006" xmlns:aink="http://schemas.microsoft.com/office/drawing/2016/ink" xmlns:am3d="http://schemas.microsoft.com/office/drawing/2017/model3d" xmlns:o="urn:schemas-microsoft-com:office:office" xmlns:r="http://schemas.openxmlformats.org/officeDocument/2006/relationships" xmlns:m="http://schemas.openxmlformats.org/officeDocument/2006/math" xmlns:v="urn:schemas-microsoft-com:vml" xmlns:wp14="http://schemas.microsoft.com/office/word/2010/wordprocessingDrawing" xmlns:wp="http://schemas.openxmlformats.org/drawingml/2006/wordprocessingDrawing" xmlns:w10="urn:schemas-microsoft-com:office:word" xmlns:w="http://schemas.openxmlformats.org/wordprocessingml/2006/main" xmlns:w14="http://schemas.microsoft.com/office/word/2010/wordml" xmlns:w15="http://schemas.microsoft.com/office/word/2012/wordml" xmlns:w16cex="http://schemas.microsoft.com/office/word/2018/wordml/cex" xmlns:w16cid="http://schemas.microsoft.com/office/word/2016/wordml/cid" xmlns:w16="http://schemas.microsoft.com/office/word/2018/wordml" xmlns:w16se="http://schemas.microsoft.com/office/word/2015/wordml/symex" xmlns:wpg="http://schemas.microsoft.com/office/word/2010/wordprocessingGroup" xmlns:wpi="http://schemas.microsoft.com/office/word/2010/wordprocessingInk" xmlns:wne="http://schemas.microsoft.com/office/word/2006/wordml" xmlns:wps="http://schemas.microsoft.com/office/word/2010/wordprocessingShape" mc:Ignorable="w14 w15 w16se w16cid w16 w16cex wp14">
+  <w:sdt>
+    <w:sdtPr>
+      <w:id w:val="1669753018"/>
+      <w:docPartObj>
+        <w:docPartGallery w:val="Page Numbers (Bottom of Page)"/>
+        <w:docPartUnique/>
+      </w:docPartObj>
+    </w:sdtPr>
+    <w:sdtContent>
+      <w:p>
+        <w:pPr>
+          <w:pStyle w:val="Piedepgina"/>
+          <w:jc w:val="right"/>
+        </w:pPr>
+        <w:r>
+          <w:fldChar w:fldCharType="begin"/>
+        </w:r>
+        <w:r>
+          <w:instrText>PAGE   \* MERGEFORMAT</w:instrText>
+        </w:r>
+        <w:r>
+          <w:fldChar w:fldCharType="separate"/>
+        </w:r>
+        <w:r>
+          <w:rPr>
+            <w:lang w:val="es-ES"/>
+          </w:rPr>
+          <w:t>2</w:t>
+        </w:r>
+        <w:r>
+          <w:fldChar w:fldCharType="end"/>
+        </w:r>
+      </w:p>
+    </w:sdtContent>
+  </w:sdt>
+  <w:p>
+    <w:pPr>
+      <w:pStyle w:val="Piedepgina"/>
+    </w:pPr>
+  </w:p>
+</w:ftr>
 </file>
 
 <file path=word/footnotes.xml><?xml version="1.0" encoding="utf-8"?>
@@ -2660,6 +2971,50 @@
       <w:shd w:val="clear" w:color="auto" w:fill="E1DFDD"/>
     </w:rPr>
   </w:style>
+  <w:style w:type="paragraph" w:styleId="Encabezado">
+    <w:name w:val="header"/>
+    <w:basedOn w:val="Normal"/>
+    <w:link w:val="EncabezadoCar"/>
+    <w:uiPriority w:val="99"/>
+    <w:unhideWhenUsed/>
+    <w:rsid w:val="004E12B8"/>
+    <w:pPr>
+      <w:tabs>
+        <w:tab w:val="center" w:pos="4419"/>
+        <w:tab w:val="right" w:pos="8838"/>
+      </w:tabs>
+      <w:spacing w:line="240" w:lineRule="auto"/>
+    </w:pPr>
+  </w:style>
+  <w:style w:type="character" w:customStyle="1" w:styleId="EncabezadoCar">
+    <w:name w:val="Encabezado Car"/>
+    <w:basedOn w:val="Fuentedeprrafopredeter"/>
+    <w:link w:val="Encabezado"/>
+    <w:uiPriority w:val="99"/>
+    <w:rsid w:val="004E12B8"/>
+  </w:style>
+  <w:style w:type="paragraph" w:styleId="Piedepgina">
+    <w:name w:val="footer"/>
+    <w:basedOn w:val="Normal"/>
+    <w:link w:val="PiedepginaCar"/>
+    <w:uiPriority w:val="99"/>
+    <w:unhideWhenUsed/>
+    <w:rsid w:val="004E12B8"/>
+    <w:pPr>
+      <w:tabs>
+        <w:tab w:val="center" w:pos="4419"/>
+        <w:tab w:val="right" w:pos="8838"/>
+      </w:tabs>
+      <w:spacing w:line="240" w:lineRule="auto"/>
+    </w:pPr>
+  </w:style>
+  <w:style w:type="character" w:customStyle="1" w:styleId="PiedepginaCar">
+    <w:name w:val="Pie de página Car"/>
+    <w:basedOn w:val="Fuentedeprrafopredeter"/>
+    <w:link w:val="Piedepgina"/>
+    <w:uiPriority w:val="99"/>
+    <w:rsid w:val="004E12B8"/>
+  </w:style>
 </w:styles>
 </file>
 

</xml_diff>